<commit_message>
Diagramas de estado para la toma de decisiones de los NPCs
En el documento de word están incorporados, pero también están los png
</commit_message>
<xml_diff>
--- a/ENTREGA/HITO1/ITERACION 2/Diseño de sistemas de toma de decisiones.docx
+++ b/ENTREGA/HITO1/ITERACION 2/Diseño de sistemas de toma de decisiones.docx
@@ -34,6 +34,7 @@
           <w:szCs w:val="24"/>
         </w:rPr>
       </w:pPr>
+      <w:proofErr w:type="spellStart"/>
       <w:r>
         <w:rPr>
           <w:b/>
@@ -41,8 +42,9 @@
           <w:sz w:val="28"/>
           <w:szCs w:val="28"/>
         </w:rPr>
-        <w:t>Cría</w:t>
-      </w:r>
+        <w:t>Cria</w:t>
+      </w:r>
+      <w:proofErr w:type="spellEnd"/>
       <w:r>
         <w:rPr>
           <w:b/>
@@ -335,6 +337,96 @@
     <w:p>
       <w:pPr>
         <w:rPr>
+          <w:sz w:val="24"/>
+          <w:szCs w:val="24"/>
+        </w:rPr>
+      </w:pPr>
+      <w:r>
+        <w:rPr>
+          <w:sz w:val="24"/>
+          <w:szCs w:val="24"/>
+        </w:rPr>
+        <w:t xml:space="preserve">A </w:t>
+      </w:r>
+      <w:proofErr w:type="gramStart"/>
+      <w:r>
+        <w:rPr>
+          <w:sz w:val="24"/>
+          <w:szCs w:val="24"/>
+        </w:rPr>
+        <w:t>continuación</w:t>
+      </w:r>
+      <w:proofErr w:type="gramEnd"/>
+      <w:r>
+        <w:rPr>
+          <w:sz w:val="24"/>
+          <w:szCs w:val="24"/>
+        </w:rPr>
+        <w:t xml:space="preserve"> diagrama de estados que representa lo mencionado aquí:</w:t>
+      </w:r>
+    </w:p>
+    <w:p>
+      <w:pPr>
+        <w:rPr>
+          <w:sz w:val="24"/>
+          <w:szCs w:val="24"/>
+        </w:rPr>
+      </w:pPr>
+      <w:r>
+        <w:rPr>
+          <w:sz w:val="24"/>
+          <w:szCs w:val="24"/>
+        </w:rPr>
+        <w:lastRenderedPageBreak/>
+        <w:pict w14:anchorId="691764C2">
+          <v:shapetype id="_x0000_t75" coordsize="21600,21600" o:spt="75" o:preferrelative="t" path="m@4@5l@4@11@9@11@9@5xe" filled="f" stroked="f">
+            <v:stroke joinstyle="miter"/>
+            <v:formulas>
+              <v:f eqn="if lineDrawn pixelLineWidth 0"/>
+              <v:f eqn="sum @0 1 0"/>
+              <v:f eqn="sum 0 0 @1"/>
+              <v:f eqn="prod @2 1 2"/>
+              <v:f eqn="prod @3 21600 pixelWidth"/>
+              <v:f eqn="prod @3 21600 pixelHeight"/>
+              <v:f eqn="sum @0 0 1"/>
+              <v:f eqn="prod @6 1 2"/>
+              <v:f eqn="prod @7 21600 pixelWidth"/>
+              <v:f eqn="sum @8 21600 0"/>
+              <v:f eqn="prod @7 21600 pixelHeight"/>
+              <v:f eqn="sum @10 21600 0"/>
+            </v:formulas>
+            <v:path o:extrusionok="f" gradientshapeok="t" o:connecttype="rect"/>
+            <o:lock v:ext="edit" aspectratio="t"/>
+          </v:shapetype>
+          <v:shape id="_x0000_i1025" type="#_x0000_t75" style="width:447.75pt;height:369pt">
+            <v:imagedata r:id="rId5" o:title="Diagrama de decisiones Cria Alien"/>
+          </v:shape>
+        </w:pict>
+      </w:r>
+    </w:p>
+    <w:p>
+      <w:pPr>
+        <w:rPr>
+          <w:b/>
+          <w:bCs/>
+          <w:sz w:val="28"/>
+          <w:szCs w:val="28"/>
+        </w:rPr>
+      </w:pPr>
+    </w:p>
+    <w:p>
+      <w:pPr>
+        <w:rPr>
+          <w:b/>
+          <w:bCs/>
+          <w:sz w:val="28"/>
+          <w:szCs w:val="28"/>
+        </w:rPr>
+      </w:pPr>
+    </w:p>
+    <w:p>
+      <w:pPr>
+        <w:rPr>
           <w:b/>
           <w:sz w:val="28"/>
           <w:szCs w:val="28"/>
@@ -647,15 +739,6 @@
     <w:p>
       <w:pPr>
         <w:pStyle w:val="Prrafodelista"/>
-        <w:rPr>
-          <w:sz w:val="24"/>
-          <w:szCs w:val="24"/>
-        </w:rPr>
-      </w:pPr>
-    </w:p>
-    <w:p>
-      <w:pPr>
-        <w:pStyle w:val="Prrafodelista"/>
         <w:numPr>
           <w:ilvl w:val="0"/>
           <w:numId w:val="1"/>
@@ -789,13 +872,15 @@
         </w:rPr>
         <w:t xml:space="preserve"> con </w:t>
       </w:r>
-      <w:r>
-        <w:rPr>
-          <w:sz w:val="24"/>
-          <w:szCs w:val="24"/>
-        </w:rPr>
-        <w:t>él</w:t>
-      </w:r>
+      <w:proofErr w:type="spellStart"/>
+      <w:r>
+        <w:rPr>
+          <w:sz w:val="24"/>
+          <w:szCs w:val="24"/>
+        </w:rPr>
+        <w:t>el</w:t>
+      </w:r>
+      <w:proofErr w:type="spellEnd"/>
       <w:r>
         <w:rPr>
           <w:sz w:val="24"/>
@@ -810,6 +895,58 @@
         </w:rPr>
         <w:t>.</w:t>
       </w:r>
+    </w:p>
+    <w:p>
+      <w:pPr>
+        <w:rPr>
+          <w:sz w:val="24"/>
+          <w:szCs w:val="24"/>
+        </w:rPr>
+      </w:pPr>
+      <w:r>
+        <w:rPr>
+          <w:sz w:val="24"/>
+          <w:szCs w:val="24"/>
+        </w:rPr>
+        <w:t xml:space="preserve">A </w:t>
+      </w:r>
+      <w:proofErr w:type="gramStart"/>
+      <w:r>
+        <w:rPr>
+          <w:sz w:val="24"/>
+          <w:szCs w:val="24"/>
+        </w:rPr>
+        <w:t>continuación</w:t>
+      </w:r>
+      <w:proofErr w:type="gramEnd"/>
+      <w:r>
+        <w:rPr>
+          <w:sz w:val="24"/>
+          <w:szCs w:val="24"/>
+        </w:rPr>
+        <w:t xml:space="preserve"> diagrama de estados que representa lo mencionado aquí:</w:t>
+      </w:r>
+    </w:p>
+    <w:p>
+      <w:pPr>
+        <w:rPr>
+          <w:sz w:val="24"/>
+          <w:szCs w:val="24"/>
+        </w:rPr>
+      </w:pPr>
+      <w:r>
+        <w:rPr>
+          <w:sz w:val="24"/>
+          <w:szCs w:val="24"/>
+        </w:rPr>
+        <w:pict w14:anchorId="070CEE6A">
+          <v:shape id="_x0000_i1035" type="#_x0000_t75" style="width:452.25pt;height:470.25pt">
+            <v:imagedata r:id="rId6" o:title="Diagrama de decisiones Alien Soldado"/>
+          </v:shape>
+        </w:pict>
+      </w:r>
+      <w:bookmarkStart w:id="0" w:name="_GoBack"/>
+      <w:bookmarkEnd w:id="0"/>
     </w:p>
     <w:p>
       <w:pPr>
@@ -925,7 +1062,15 @@
           <w:sz w:val="24"/>
           <w:szCs w:val="24"/>
         </w:rPr>
-        <w:t>, estas seguirán su comportamiento base además se les añadirá el parámetro de seguir al jefe</w:t>
+        <w:t xml:space="preserve">, estas seguirán su comportamiento base además se les añadirá el parámetro </w:t>
+      </w:r>
+      <w:r>
+        <w:rPr>
+          <w:sz w:val="24"/>
+          <w:szCs w:val="24"/>
+        </w:rPr>
+        <w:lastRenderedPageBreak/>
+        <w:t>de seguir al jefe</w:t>
       </w:r>
       <w:r>
         <w:rPr>
@@ -1177,15 +1322,7 @@
           <w:sz w:val="24"/>
           <w:szCs w:val="24"/>
         </w:rPr>
-        <w:t xml:space="preserve"> y elegirá que ataque realizar este PNJ concretamente dispone de dos tipos de ataque uno a distancia corta y otro a media </w:t>
-      </w:r>
-      <w:r>
-        <w:rPr>
-          <w:sz w:val="24"/>
-          <w:szCs w:val="24"/>
-        </w:rPr>
-        <w:lastRenderedPageBreak/>
-        <w:t xml:space="preserve">distancia mediante la logia difusa este decidirá que ataque realizar. </w:t>
+        <w:t xml:space="preserve"> y elegirá que ataque realizar este PNJ concretamente dispone de dos tipos de ataque uno a distancia corta y otro a media distancia mediante la logia difusa este decidirá que ataque realizar. </w:t>
       </w:r>
       <w:r>
         <w:rPr>
@@ -1333,35 +1470,36 @@
         </w:rPr>
         <w:t xml:space="preserve">or lo tanto este PNJ pasará </w:t>
       </w:r>
-      <w:r>
-        <w:rPr>
-          <w:sz w:val="24"/>
-          <w:szCs w:val="24"/>
-        </w:rPr>
-        <w:t>aú</w:t>
-      </w:r>
-      <w:r>
-        <w:rPr>
-          <w:sz w:val="24"/>
-          <w:szCs w:val="24"/>
-        </w:rPr>
-        <w:t xml:space="preserve">n estado de alerta donde se comportará y tendrá una toma de decisiones parecida a </w:t>
-      </w:r>
-      <w:bookmarkStart w:id="0" w:name="_GoBack"/>
-      <w:bookmarkEnd w:id="0"/>
-      <w:r>
-        <w:rPr>
-          <w:sz w:val="24"/>
-          <w:szCs w:val="24"/>
-        </w:rPr>
-        <w:t xml:space="preserve">la de investigar, pero teniendo una mayor sensibilidad </w:t>
-      </w:r>
-      <w:r>
-        <w:rPr>
-          <w:sz w:val="24"/>
-          <w:szCs w:val="24"/>
-        </w:rPr>
-        <w:t>en la percepción e incluso podrá hacer decisiones de investigar salas vacías o de que sus unidades guardan espaldas lo cubran.</w:t>
+      <w:proofErr w:type="spellStart"/>
+      <w:r>
+        <w:rPr>
+          <w:sz w:val="24"/>
+          <w:szCs w:val="24"/>
+        </w:rPr>
+        <w:t>aun</w:t>
+      </w:r>
+      <w:proofErr w:type="spellEnd"/>
+      <w:r>
+        <w:rPr>
+          <w:sz w:val="24"/>
+          <w:szCs w:val="24"/>
+        </w:rPr>
+        <w:t xml:space="preserve"> estado de alerta donde se comportará y tendrá una toma de decisiones parecida a la de investigar, pero teniendo una mayor sensibilidad </w:t>
+      </w:r>
+      <w:r>
+        <w:rPr>
+          <w:sz w:val="24"/>
+          <w:szCs w:val="24"/>
+        </w:rPr>
+        <w:t xml:space="preserve">en la </w:t>
+      </w:r>
+      <w:r>
+        <w:rPr>
+          <w:sz w:val="24"/>
+          <w:szCs w:val="24"/>
+        </w:rPr>
+        <w:lastRenderedPageBreak/>
+        <w:t>percepción e incluso podrá hacer decisiones de investigar salas vacías o de que sus unidades guardan espaldas lo cubran.</w:t>
       </w:r>
     </w:p>
     <w:p>
@@ -1439,7 +1577,7 @@
                         </wpg:xfrm>
                         <a:graphic>
                           <a:graphicData uri="http://schemas.openxmlformats.org/drawingml/2006/diagram">
-                            <dgm:relIds xmlns:dgm="http://schemas.openxmlformats.org/drawingml/2006/diagram" xmlns:r="http://schemas.openxmlformats.org/officeDocument/2006/relationships" r:dm="rId5" r:lo="rId6" r:qs="rId7" r:cs="rId8"/>
+                            <dgm:relIds xmlns:dgm="http://schemas.openxmlformats.org/drawingml/2006/diagram" xmlns:r="http://schemas.openxmlformats.org/officeDocument/2006/relationships" r:dm="rId7" r:lo="rId8" r:qs="rId9" r:cs="rId10"/>
                           </a:graphicData>
                         </a:graphic>
                       </wpg:graphicFrame>
@@ -1519,7 +1657,7 @@
                   <o:lock v:ext="edit" aspectratio="t"/>
                 </v:shapetype>
                 <v:shape id="Diagrama 1" o:spid="_x0000_s1027" type="#_x0000_t75" style="position:absolute;left:1524;top:-304;width:58277;height:47488;visibility:visible" o:gfxdata="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">
-                  <v:imagedata r:id="rId10" o:title=""/>
+                  <v:imagedata r:id="rId12" o:title=""/>
                   <o:lock v:ext="edit" aspectratio="f"/>
                 </v:shape>
                 <v:shapetype id="_x0000_t69" coordsize="21600,21600" o:spt="69" adj="4320,5400" path="m,10800l@0,21600@0@3@2@3@2,21600,21600,10800@2,0@2@1@0@1@0,xe">
@@ -4516,7 +4654,7 @@
   <dgm:whole/>
   <dgm:extLst>
     <a:ext uri="http://schemas.microsoft.com/office/drawing/2008/diagram">
-      <dsp:dataModelExt xmlns:dsp="http://schemas.microsoft.com/office/drawing/2008/diagram" relId="rId9" minVer="http://schemas.openxmlformats.org/drawingml/2006/diagram"/>
+      <dsp:dataModelExt xmlns:dsp="http://schemas.microsoft.com/office/drawing/2008/diagram" relId="rId11" minVer="http://schemas.openxmlformats.org/drawingml/2006/diagram"/>
     </a:ext>
   </dgm:extLst>
 </dgm:dataModel>
@@ -5416,12 +5554,12 @@
         </a:fontRef>
       </dsp:style>
       <dsp:txBody>
-        <a:bodyPr spcFirstLastPara="0" vert="horz" wrap="square" lIns="57150" tIns="57150" rIns="57150" bIns="57150" numCol="1" spcCol="1270" anchor="t" anchorCtr="0">
+        <a:bodyPr spcFirstLastPara="0" vert="horz" wrap="square" lIns="53340" tIns="53340" rIns="53340" bIns="53340" numCol="1" spcCol="1270" anchor="t" anchorCtr="0">
           <a:noAutofit/>
         </a:bodyPr>
         <a:lstStyle/>
         <a:p>
-          <a:pPr marL="0" lvl="0" indent="0" algn="l" defTabSz="666750">
+          <a:pPr marL="0" lvl="0" indent="0" algn="l" defTabSz="622300">
             <a:lnSpc>
               <a:spcPct val="90000"/>
             </a:lnSpc>
@@ -5434,12 +5572,12 @@
             <a:buNone/>
           </a:pPr>
           <a:r>
-            <a:rPr lang="es-ES" sz="1500" kern="1200"/>
+            <a:rPr lang="es-ES" sz="1400" kern="1200"/>
             <a:t>Modo alerta</a:t>
           </a:r>
         </a:p>
         <a:p>
-          <a:pPr marL="114300" lvl="1" indent="-114300" algn="l" defTabSz="533400">
+          <a:pPr marL="57150" lvl="1" indent="-57150" algn="l" defTabSz="488950">
             <a:lnSpc>
               <a:spcPct val="90000"/>
             </a:lnSpc>
@@ -5452,12 +5590,12 @@
             <a:buChar char="•"/>
           </a:pPr>
           <a:r>
-            <a:rPr lang="es-ES" sz="1200" kern="1200"/>
+            <a:rPr lang="es-ES" sz="1100" kern="1200"/>
             <a:t>Mayor sensibilidad</a:t>
           </a:r>
         </a:p>
         <a:p>
-          <a:pPr marL="114300" lvl="1" indent="-114300" algn="l" defTabSz="533400">
+          <a:pPr marL="57150" lvl="1" indent="-57150" algn="l" defTabSz="488950">
             <a:lnSpc>
               <a:spcPct val="90000"/>
             </a:lnSpc>
@@ -5470,7 +5608,7 @@
             <a:buChar char="•"/>
           </a:pPr>
           <a:r>
-            <a:rPr lang="es-ES" sz="1200" kern="1200"/>
+            <a:rPr lang="es-ES" sz="1100" kern="1200"/>
             <a:t>Utilizar aliados</a:t>
           </a:r>
         </a:p>
@@ -5530,7 +5668,7 @@
         </a:bodyPr>
         <a:lstStyle/>
         <a:p>
-          <a:pPr marL="0" lvl="0" indent="0" algn="ctr" defTabSz="533400">
+          <a:pPr marL="0" lvl="0" indent="0" algn="ctr" defTabSz="488950">
             <a:lnSpc>
               <a:spcPct val="90000"/>
             </a:lnSpc>
@@ -5542,7 +5680,7 @@
             </a:spcAft>
             <a:buNone/>
           </a:pPr>
-          <a:endParaRPr lang="es-ES" sz="1200" kern="1200"/>
+          <a:endParaRPr lang="es-ES" sz="1100" kern="1200"/>
         </a:p>
       </dsp:txBody>
       <dsp:txXfrm rot="10800000">

</xml_diff>